<commit_message>
Updated main.cpp in Final Submission folder and ReadMe.md
</commit_message>
<xml_diff>
--- a/Final_Submission/SparseFlow_Final_Report.docx
+++ b/Final_Submission/SparseFlow_Final_Report.docx
@@ -552,6 +552,14 @@
     <w:p/>
     <w:sdt>
       <w:sdtPr>
+        <w:rPr>
+          <w:rFonts w:ascii="Times New Roman" w:eastAsiaTheme="minorEastAsia" w:hAnsi="Times New Roman" w:cstheme="minorBidi"/>
+          <w:b w:val="0"/>
+          <w:bCs w:val="0"/>
+          <w:color w:val="auto"/>
+          <w:sz w:val="22"/>
+          <w:szCs w:val="22"/>
+        </w:rPr>
         <w:id w:val="-1444070539"/>
         <w:docPartObj>
           <w:docPartGallery w:val="Table of Contents"/>
@@ -560,11 +568,7 @@
       </w:sdtPr>
       <w:sdtEndPr>
         <w:rPr>
-          <w:rFonts w:ascii="Times New Roman" w:eastAsiaTheme="minorEastAsia" w:hAnsi="Times New Roman" w:cstheme="minorBidi"/>
           <w:noProof/>
-          <w:color w:val="auto"/>
-          <w:sz w:val="22"/>
-          <w:szCs w:val="22"/>
         </w:rPr>
       </w:sdtEndPr>
       <w:sdtContent>
@@ -6486,7 +6490,7 @@
           </w:tcPr>
           <w:p>
             <w:r>
-              <w:t>L1 I-Cache</w:t>
+              <w:t>L1 D-Cache</w:t>
             </w:r>
           </w:p>
         </w:tc>
@@ -6496,7 +6500,21 @@
           </w:tcPr>
           <w:p>
             <w:r>
-              <w:t>1 KB, Direct-mapped, 32B blocks</w:t>
+              <w:t xml:space="preserve">1 KB, </w:t>
+            </w:r>
+            <w:proofErr w:type="gramStart"/>
+            <w:r>
+              <w:t>Direct-mapped</w:t>
+            </w:r>
+            <w:proofErr w:type="gramEnd"/>
+            <w:r>
+              <w:t xml:space="preserve">, </w:t>
+            </w:r>
+            <w:r>
+              <w:t>64</w:t>
+            </w:r>
+            <w:r>
+              <w:t>B blocks</w:t>
             </w:r>
           </w:p>
         </w:tc>
@@ -6518,7 +6536,7 @@
           </w:tcPr>
           <w:p>
             <w:r>
-              <w:t>L1 D-Cache</w:t>
+              <w:t>Miss Penalty</w:t>
             </w:r>
           </w:p>
         </w:tc>
@@ -6528,7 +6546,7 @@
           </w:tcPr>
           <w:p>
             <w:r>
-              <w:t>1 KB, Direct-mapped, 32B blocks</w:t>
+              <w:t>Unified</w:t>
             </w:r>
           </w:p>
         </w:tc>
@@ -6538,7 +6556,7 @@
           </w:tcPr>
           <w:p>
             <w:r>
-              <w:t>1 cycle (hit)</w:t>
+              <w:t>10 cycles</w:t>
             </w:r>
           </w:p>
         </w:tc>
@@ -6550,7 +6568,7 @@
           </w:tcPr>
           <w:p>
             <w:r>
-              <w:t>Miss Penalty</w:t>
+              <w:t>Main Memory</w:t>
             </w:r>
           </w:p>
         </w:tc>
@@ -6560,39 +6578,10 @@
           </w:tcPr>
           <w:p>
             <w:r>
-              <w:t>Unified</w:t>
-            </w:r>
-          </w:p>
-        </w:tc>
-        <w:tc>
-          <w:tcPr>
-            <w:tcW w:w="2880" w:type="dxa"/>
-          </w:tcPr>
-          <w:p>
-            <w:r>
-              <w:t>10 cycles</w:t>
-            </w:r>
-          </w:p>
-        </w:tc>
-      </w:tr>
-      <w:tr>
-        <w:tc>
-          <w:tcPr>
-            <w:tcW w:w="2880" w:type="dxa"/>
-          </w:tcPr>
-          <w:p>
-            <w:r>
-              <w:t>Main Memory</w:t>
-            </w:r>
-          </w:p>
-        </w:tc>
-        <w:tc>
-          <w:tcPr>
-            <w:tcW w:w="2880" w:type="dxa"/>
-          </w:tcPr>
-          <w:p>
-            <w:r>
-              <w:t>1 MB, Word-addressable</w:t>
+              <w:t>4</w:t>
+            </w:r>
+            <w:r>
+              <w:t xml:space="preserve"> MB, Word-addressable</w:t>
             </w:r>
           </w:p>
         </w:tc>
@@ -12056,7 +12045,7 @@
   <w:abstractNum w:abstractNumId="8" w15:restartNumberingAfterBreak="0">
     <w:nsid w:val="FFFFFF89"/>
     <w:multiLevelType w:val="singleLevel"/>
-    <w:tmpl w:val="29761A62"/>
+    <w:tmpl w:val="02F60742"/>
     <w:lvl w:ilvl="0">
       <w:start w:val="1"/>
       <w:numFmt w:val="bullet"/>

</xml_diff>